<commit_message>
Added version display note
</commit_message>
<xml_diff>
--- a/guides/Free Falcon change log for the end user.docx
+++ b/guides/Free Falcon change log for the end user.docx
@@ -195,7 +195,27 @@
           <w:szCs w:val="19"/>
           <w:highlight w:val="white"/>
         </w:rPr>
-        <w:t>ome options now have reverse logic and some were removed.</w:t>
+        <w:t xml:space="preserve">ome options now have reverse logic and some were </w:t>
+      </w:r>
+      <w:proofErr w:type="gramStart"/>
+      <w:r>
+        <w:rPr>
+          <w:rFonts w:ascii="Consolas" w:hAnsi="Consolas"/>
+          <w:sz w:val="19"/>
+          <w:szCs w:val="19"/>
+          <w:highlight w:val="white"/>
+        </w:rPr>
+        <w:t>removed</w:t>
+      </w:r>
+      <w:proofErr w:type="gramEnd"/>
+      <w:r>
+        <w:rPr>
+          <w:rFonts w:ascii="Consolas" w:hAnsi="Consolas"/>
+          <w:sz w:val="19"/>
+          <w:szCs w:val="19"/>
+          <w:highlight w:val="white"/>
+        </w:rPr>
+        <w:t>.</w:t>
       </w:r>
     </w:p>
     <w:p>
@@ -337,8 +357,21 @@
           <w:szCs w:val="19"/>
           <w:highlight w:val="white"/>
         </w:rPr>
-        <w:t>-armageddon</w:t>
-      </w:r>
+        <w:t>-</w:t>
+      </w:r>
+      <w:proofErr w:type="spellStart"/>
+      <w:proofErr w:type="gramStart"/>
+      <w:r>
+        <w:rPr>
+          <w:rFonts w:ascii="Consolas" w:hAnsi="Consolas" w:cs="Consolas"/>
+          <w:sz w:val="19"/>
+          <w:szCs w:val="19"/>
+          <w:highlight w:val="white"/>
+        </w:rPr>
+        <w:t>armageddon</w:t>
+      </w:r>
+      <w:proofErr w:type="spellEnd"/>
+      <w:proofErr w:type="gramEnd"/>
     </w:p>
     <w:p>
       <w:pPr>
@@ -457,7 +490,17 @@
           <w:szCs w:val="19"/>
           <w:highlight w:val="white"/>
         </w:rPr>
-        <w:t>-window</w:t>
+        <w:t>-</w:t>
+      </w:r>
+      <w:proofErr w:type="gramStart"/>
+      <w:r>
+        <w:rPr>
+          <w:rFonts w:ascii="Consolas" w:hAnsi="Consolas" w:cs="Consolas"/>
+          <w:sz w:val="19"/>
+          <w:szCs w:val="19"/>
+          <w:highlight w:val="white"/>
+        </w:rPr>
+        <w:t>window</w:t>
       </w:r>
       <w:r>
         <w:rPr>
@@ -468,6 +511,7 @@
         </w:rPr>
         <w:t xml:space="preserve">  Run</w:t>
       </w:r>
+      <w:proofErr w:type="gramEnd"/>
       <w:r>
         <w:rPr>
           <w:rFonts w:ascii="Consolas" w:hAnsi="Consolas" w:cs="Consolas"/>
@@ -523,329 +567,494 @@
           <w:szCs w:val="19"/>
           <w:highlight w:val="white"/>
         </w:rPr>
-        <w:t>-norudder</w:t>
-      </w:r>
-    </w:p>
-    <w:p>
-      <w:pPr>
-        <w:autoSpaceDE w:val="0"/>
-        <w:autoSpaceDN w:val="0"/>
-        <w:adjustRightInd w:val="0"/>
-        <w:spacing w:after="0" w:line="240" w:lineRule="auto"/>
-        <w:ind w:left="1134"/>
-        <w:rPr>
-          <w:rFonts w:ascii="Consolas" w:hAnsi="Consolas" w:cs="Consolas"/>
-          <w:sz w:val="19"/>
-          <w:szCs w:val="19"/>
-          <w:highlight w:val="white"/>
-        </w:rPr>
-      </w:pPr>
-      <w:r>
-        <w:rPr>
-          <w:rFonts w:ascii="Consolas" w:hAnsi="Consolas" w:cs="Consolas"/>
-          <w:sz w:val="19"/>
-          <w:szCs w:val="19"/>
-          <w:highlight w:val="white"/>
-        </w:rPr>
-        <w:t>-nosmoothing</w:t>
-      </w:r>
-    </w:p>
-    <w:p>
-      <w:pPr>
-        <w:autoSpaceDE w:val="0"/>
-        <w:autoSpaceDN w:val="0"/>
-        <w:adjustRightInd w:val="0"/>
-        <w:spacing w:after="0" w:line="240" w:lineRule="auto"/>
-        <w:ind w:left="1134"/>
-        <w:rPr>
-          <w:rFonts w:ascii="Consolas" w:hAnsi="Consolas" w:cs="Consolas"/>
-          <w:sz w:val="19"/>
-          <w:szCs w:val="19"/>
-          <w:highlight w:val="white"/>
-        </w:rPr>
-      </w:pPr>
-      <w:r>
-        <w:rPr>
-          <w:rFonts w:ascii="Consolas" w:hAnsi="Consolas" w:cs="Consolas"/>
-          <w:sz w:val="19"/>
-          <w:szCs w:val="19"/>
-          <w:highlight w:val="white"/>
-        </w:rPr>
-        <w:t>-numhats</w:t>
-      </w:r>
-    </w:p>
-    <w:p>
-      <w:pPr>
-        <w:autoSpaceDE w:val="0"/>
-        <w:autoSpaceDN w:val="0"/>
-        <w:adjustRightInd w:val="0"/>
-        <w:spacing w:after="0" w:line="240" w:lineRule="auto"/>
-        <w:ind w:left="1134"/>
-        <w:rPr>
-          <w:rFonts w:ascii="Consolas" w:hAnsi="Consolas" w:cs="Consolas"/>
-          <w:sz w:val="19"/>
-          <w:szCs w:val="19"/>
-          <w:highlight w:val="white"/>
-        </w:rPr>
-      </w:pPr>
-      <w:r>
-        <w:rPr>
-          <w:rFonts w:ascii="Consolas" w:hAnsi="Consolas" w:cs="Consolas"/>
-          <w:sz w:val="19"/>
-          <w:szCs w:val="19"/>
-          <w:highlight w:val="white"/>
-        </w:rPr>
-        <w:t>-nosound</w:t>
-      </w:r>
-    </w:p>
-    <w:p>
-      <w:pPr>
-        <w:autoSpaceDE w:val="0"/>
-        <w:autoSpaceDN w:val="0"/>
-        <w:adjustRightInd w:val="0"/>
-        <w:spacing w:after="0" w:line="240" w:lineRule="auto"/>
-        <w:ind w:left="1134"/>
-        <w:rPr>
-          <w:rFonts w:ascii="Consolas" w:hAnsi="Consolas" w:cs="Consolas"/>
-          <w:sz w:val="19"/>
-          <w:szCs w:val="19"/>
-          <w:highlight w:val="white"/>
-        </w:rPr>
-      </w:pPr>
-      <w:r>
-        <w:rPr>
-          <w:rFonts w:ascii="Consolas" w:hAnsi="Consolas" w:cs="Consolas"/>
-          <w:sz w:val="19"/>
-          <w:szCs w:val="19"/>
-          <w:highlight w:val="white"/>
-        </w:rPr>
-        <w:t>-nopete</w:t>
-      </w:r>
-    </w:p>
-    <w:p>
-      <w:pPr>
-        <w:autoSpaceDE w:val="0"/>
-        <w:autoSpaceDN w:val="0"/>
-        <w:adjustRightInd w:val="0"/>
-        <w:spacing w:after="0" w:line="240" w:lineRule="auto"/>
-        <w:ind w:left="1134"/>
-        <w:rPr>
-          <w:rFonts w:ascii="Consolas" w:hAnsi="Consolas" w:cs="Consolas"/>
-          <w:sz w:val="19"/>
-          <w:szCs w:val="19"/>
-          <w:highlight w:val="white"/>
-        </w:rPr>
-      </w:pPr>
-      <w:r>
-        <w:rPr>
-          <w:rFonts w:ascii="Consolas" w:hAnsi="Consolas" w:cs="Consolas"/>
-          <w:sz w:val="19"/>
-          <w:szCs w:val="19"/>
-          <w:highlight w:val="white"/>
-        </w:rPr>
-        <w:t>-noassert</w:t>
-      </w:r>
-    </w:p>
-    <w:p>
-      <w:pPr>
-        <w:autoSpaceDE w:val="0"/>
-        <w:autoSpaceDN w:val="0"/>
-        <w:adjustRightInd w:val="0"/>
-        <w:spacing w:after="0" w:line="240" w:lineRule="auto"/>
-        <w:ind w:left="1134"/>
-        <w:rPr>
-          <w:rFonts w:ascii="Consolas" w:hAnsi="Consolas" w:cs="Consolas"/>
-          <w:sz w:val="19"/>
-          <w:szCs w:val="19"/>
-          <w:highlight w:val="white"/>
-        </w:rPr>
-      </w:pPr>
-      <w:r>
-        <w:rPr>
-          <w:rFonts w:ascii="Consolas" w:hAnsi="Consolas" w:cs="Consolas"/>
-          <w:sz w:val="19"/>
-          <w:szCs w:val="19"/>
-          <w:highlight w:val="white"/>
-        </w:rPr>
-        <w:t>-nowarning</w:t>
-      </w:r>
-    </w:p>
-    <w:p>
-      <w:pPr>
-        <w:autoSpaceDE w:val="0"/>
-        <w:autoSpaceDN w:val="0"/>
-        <w:adjustRightInd w:val="0"/>
-        <w:spacing w:after="0" w:line="240" w:lineRule="auto"/>
-        <w:ind w:left="1134"/>
-        <w:rPr>
-          <w:rFonts w:ascii="Consolas" w:hAnsi="Consolas" w:cs="Consolas"/>
-          <w:sz w:val="19"/>
-          <w:szCs w:val="19"/>
-          <w:highlight w:val="white"/>
-        </w:rPr>
-      </w:pPr>
-      <w:r>
-        <w:rPr>
-          <w:rFonts w:ascii="Consolas" w:hAnsi="Consolas" w:cs="Consolas"/>
-          <w:sz w:val="19"/>
-          <w:szCs w:val="19"/>
-          <w:highlight w:val="white"/>
-        </w:rPr>
-        <w:t>-hardcrash</w:t>
-      </w:r>
-    </w:p>
-    <w:p>
-      <w:pPr>
-        <w:autoSpaceDE w:val="0"/>
-        <w:autoSpaceDN w:val="0"/>
-        <w:adjustRightInd w:val="0"/>
-        <w:spacing w:after="0" w:line="240" w:lineRule="auto"/>
-        <w:ind w:left="1134"/>
-        <w:rPr>
-          <w:rFonts w:ascii="Consolas" w:hAnsi="Consolas" w:cs="Consolas"/>
-          <w:sz w:val="19"/>
-          <w:szCs w:val="19"/>
-          <w:highlight w:val="white"/>
-        </w:rPr>
-      </w:pPr>
-      <w:r>
-        <w:rPr>
-          <w:rFonts w:ascii="Consolas" w:hAnsi="Consolas" w:cs="Consolas"/>
-          <w:sz w:val="19"/>
-          <w:szCs w:val="19"/>
-          <w:highlight w:val="white"/>
-        </w:rPr>
-        <w:t>-resetpilots</w:t>
-      </w:r>
-    </w:p>
-    <w:p>
-      <w:pPr>
-        <w:autoSpaceDE w:val="0"/>
-        <w:autoSpaceDN w:val="0"/>
-        <w:adjustRightInd w:val="0"/>
-        <w:spacing w:after="0" w:line="240" w:lineRule="auto"/>
-        <w:ind w:left="1134"/>
-        <w:rPr>
-          <w:rFonts w:ascii="Consolas" w:hAnsi="Consolas" w:cs="Consolas"/>
-          <w:sz w:val="19"/>
-          <w:szCs w:val="19"/>
-          <w:highlight w:val="white"/>
-        </w:rPr>
-      </w:pPr>
-      <w:r>
-        <w:rPr>
-          <w:rFonts w:ascii="Consolas" w:hAnsi="Consolas" w:cs="Consolas"/>
-          <w:sz w:val="19"/>
-          <w:szCs w:val="19"/>
-          <w:highlight w:val="white"/>
-        </w:rPr>
-        <w:t>-tacedit</w:t>
-      </w:r>
-    </w:p>
-    <w:p>
-      <w:pPr>
-        <w:autoSpaceDE w:val="0"/>
-        <w:autoSpaceDN w:val="0"/>
-        <w:adjustRightInd w:val="0"/>
-        <w:spacing w:after="0" w:line="240" w:lineRule="auto"/>
-        <w:ind w:left="1134"/>
-        <w:rPr>
-          <w:rFonts w:ascii="Consolas" w:hAnsi="Consolas" w:cs="Consolas"/>
-          <w:sz w:val="19"/>
-          <w:szCs w:val="19"/>
-          <w:highlight w:val="white"/>
-        </w:rPr>
-      </w:pPr>
-      <w:r>
-        <w:rPr>
-          <w:rFonts w:ascii="Consolas" w:hAnsi="Consolas" w:cs="Consolas"/>
-          <w:sz w:val="19"/>
-          <w:szCs w:val="19"/>
-          <w:highlight w:val="white"/>
-        </w:rPr>
-        <w:t>-norsc</w:t>
-      </w:r>
-    </w:p>
-    <w:p>
-      <w:pPr>
-        <w:autoSpaceDE w:val="0"/>
-        <w:autoSpaceDN w:val="0"/>
-        <w:adjustRightInd w:val="0"/>
-        <w:spacing w:after="0" w:line="240" w:lineRule="auto"/>
-        <w:ind w:left="1134"/>
-        <w:rPr>
-          <w:rFonts w:ascii="Consolas" w:hAnsi="Consolas" w:cs="Consolas"/>
-          <w:sz w:val="19"/>
-          <w:szCs w:val="19"/>
-          <w:highlight w:val="white"/>
-        </w:rPr>
-      </w:pPr>
-      <w:r>
-        <w:rPr>
-          <w:rFonts w:ascii="Consolas" w:hAnsi="Consolas" w:cs="Consolas"/>
-          <w:sz w:val="19"/>
-          <w:szCs w:val="19"/>
-          <w:highlight w:val="white"/>
-        </w:rPr>
-        <w:t>-usersc</w:t>
-      </w:r>
-    </w:p>
-    <w:p>
-      <w:pPr>
-        <w:autoSpaceDE w:val="0"/>
-        <w:autoSpaceDN w:val="0"/>
-        <w:adjustRightInd w:val="0"/>
-        <w:spacing w:after="0" w:line="240" w:lineRule="auto"/>
-        <w:ind w:left="1134"/>
-        <w:rPr>
-          <w:rFonts w:ascii="Consolas" w:hAnsi="Consolas" w:cs="Consolas"/>
-          <w:sz w:val="19"/>
-          <w:szCs w:val="19"/>
-          <w:highlight w:val="white"/>
-        </w:rPr>
-      </w:pPr>
-      <w:r>
-        <w:rPr>
-          <w:rFonts w:ascii="Consolas" w:hAnsi="Consolas" w:cs="Consolas"/>
-          <w:sz w:val="19"/>
-          <w:szCs w:val="19"/>
-          <w:highlight w:val="white"/>
-        </w:rPr>
-        <w:t>-nomovie</w:t>
-      </w:r>
-      <w:r>
-        <w:rPr>
-          <w:rFonts w:ascii="Consolas" w:hAnsi="Consolas" w:cs="Consolas"/>
-          <w:sz w:val="19"/>
-          <w:szCs w:val="19"/>
-          <w:highlight w:val="white"/>
-        </w:rPr>
-        <w:t xml:space="preserve">  Disable playback of the intro movie.</w:t>
-      </w:r>
-    </w:p>
-    <w:p>
-      <w:pPr>
-        <w:autoSpaceDE w:val="0"/>
-        <w:autoSpaceDN w:val="0"/>
-        <w:adjustRightInd w:val="0"/>
-        <w:spacing w:after="0" w:line="240" w:lineRule="auto"/>
-        <w:ind w:left="1134"/>
-        <w:rPr>
-          <w:rFonts w:ascii="Consolas" w:hAnsi="Consolas" w:cs="Consolas"/>
-          <w:sz w:val="19"/>
-          <w:szCs w:val="19"/>
-          <w:highlight w:val="white"/>
-        </w:rPr>
-      </w:pPr>
-      <w:r>
-        <w:rPr>
-          <w:rFonts w:ascii="Consolas" w:hAnsi="Consolas" w:cs="Consolas"/>
-          <w:sz w:val="19"/>
-          <w:szCs w:val="19"/>
-          <w:highlight w:val="white"/>
-        </w:rPr>
-        <w:t>-noUIcomms</w:t>
-      </w:r>
+        <w:t>-</w:t>
+      </w:r>
+      <w:proofErr w:type="spellStart"/>
+      <w:r>
+        <w:rPr>
+          <w:rFonts w:ascii="Consolas" w:hAnsi="Consolas" w:cs="Consolas"/>
+          <w:sz w:val="19"/>
+          <w:szCs w:val="19"/>
+          <w:highlight w:val="white"/>
+        </w:rPr>
+        <w:t>norudder</w:t>
+      </w:r>
+      <w:proofErr w:type="spellEnd"/>
+    </w:p>
+    <w:p>
+      <w:pPr>
+        <w:autoSpaceDE w:val="0"/>
+        <w:autoSpaceDN w:val="0"/>
+        <w:adjustRightInd w:val="0"/>
+        <w:spacing w:after="0" w:line="240" w:lineRule="auto"/>
+        <w:ind w:left="1134"/>
+        <w:rPr>
+          <w:rFonts w:ascii="Consolas" w:hAnsi="Consolas" w:cs="Consolas"/>
+          <w:sz w:val="19"/>
+          <w:szCs w:val="19"/>
+          <w:highlight w:val="white"/>
+        </w:rPr>
+      </w:pPr>
+      <w:r>
+        <w:rPr>
+          <w:rFonts w:ascii="Consolas" w:hAnsi="Consolas" w:cs="Consolas"/>
+          <w:sz w:val="19"/>
+          <w:szCs w:val="19"/>
+          <w:highlight w:val="white"/>
+        </w:rPr>
+        <w:t>-</w:t>
+      </w:r>
+      <w:proofErr w:type="spellStart"/>
+      <w:r>
+        <w:rPr>
+          <w:rFonts w:ascii="Consolas" w:hAnsi="Consolas" w:cs="Consolas"/>
+          <w:sz w:val="19"/>
+          <w:szCs w:val="19"/>
+          <w:highlight w:val="white"/>
+        </w:rPr>
+        <w:t>nosmoothing</w:t>
+      </w:r>
+      <w:proofErr w:type="spellEnd"/>
+    </w:p>
+    <w:p>
+      <w:pPr>
+        <w:autoSpaceDE w:val="0"/>
+        <w:autoSpaceDN w:val="0"/>
+        <w:adjustRightInd w:val="0"/>
+        <w:spacing w:after="0" w:line="240" w:lineRule="auto"/>
+        <w:ind w:left="1134"/>
+        <w:rPr>
+          <w:rFonts w:ascii="Consolas" w:hAnsi="Consolas" w:cs="Consolas"/>
+          <w:sz w:val="19"/>
+          <w:szCs w:val="19"/>
+          <w:highlight w:val="white"/>
+        </w:rPr>
+      </w:pPr>
+      <w:r>
+        <w:rPr>
+          <w:rFonts w:ascii="Consolas" w:hAnsi="Consolas" w:cs="Consolas"/>
+          <w:sz w:val="19"/>
+          <w:szCs w:val="19"/>
+          <w:highlight w:val="white"/>
+        </w:rPr>
+        <w:t>-</w:t>
+      </w:r>
+      <w:proofErr w:type="spellStart"/>
+      <w:r>
+        <w:rPr>
+          <w:rFonts w:ascii="Consolas" w:hAnsi="Consolas" w:cs="Consolas"/>
+          <w:sz w:val="19"/>
+          <w:szCs w:val="19"/>
+          <w:highlight w:val="white"/>
+        </w:rPr>
+        <w:t>numhats</w:t>
+      </w:r>
+      <w:proofErr w:type="spellEnd"/>
+    </w:p>
+    <w:p>
+      <w:pPr>
+        <w:autoSpaceDE w:val="0"/>
+        <w:autoSpaceDN w:val="0"/>
+        <w:adjustRightInd w:val="0"/>
+        <w:spacing w:after="0" w:line="240" w:lineRule="auto"/>
+        <w:ind w:left="1134"/>
+        <w:rPr>
+          <w:rFonts w:ascii="Consolas" w:hAnsi="Consolas" w:cs="Consolas"/>
+          <w:sz w:val="19"/>
+          <w:szCs w:val="19"/>
+          <w:highlight w:val="white"/>
+        </w:rPr>
+      </w:pPr>
+      <w:r>
+        <w:rPr>
+          <w:rFonts w:ascii="Consolas" w:hAnsi="Consolas" w:cs="Consolas"/>
+          <w:sz w:val="19"/>
+          <w:szCs w:val="19"/>
+          <w:highlight w:val="white"/>
+        </w:rPr>
+        <w:t>-</w:t>
+      </w:r>
+      <w:proofErr w:type="spellStart"/>
+      <w:r>
+        <w:rPr>
+          <w:rFonts w:ascii="Consolas" w:hAnsi="Consolas" w:cs="Consolas"/>
+          <w:sz w:val="19"/>
+          <w:szCs w:val="19"/>
+          <w:highlight w:val="white"/>
+        </w:rPr>
+        <w:t>nosound</w:t>
+      </w:r>
+      <w:proofErr w:type="spellEnd"/>
+    </w:p>
+    <w:p>
+      <w:pPr>
+        <w:autoSpaceDE w:val="0"/>
+        <w:autoSpaceDN w:val="0"/>
+        <w:adjustRightInd w:val="0"/>
+        <w:spacing w:after="0" w:line="240" w:lineRule="auto"/>
+        <w:ind w:left="1134"/>
+        <w:rPr>
+          <w:rFonts w:ascii="Consolas" w:hAnsi="Consolas" w:cs="Consolas"/>
+          <w:sz w:val="19"/>
+          <w:szCs w:val="19"/>
+          <w:highlight w:val="white"/>
+        </w:rPr>
+      </w:pPr>
+      <w:r>
+        <w:rPr>
+          <w:rFonts w:ascii="Consolas" w:hAnsi="Consolas" w:cs="Consolas"/>
+          <w:sz w:val="19"/>
+          <w:szCs w:val="19"/>
+          <w:highlight w:val="white"/>
+        </w:rPr>
+        <w:t>-</w:t>
+      </w:r>
+      <w:proofErr w:type="spellStart"/>
+      <w:r>
+        <w:rPr>
+          <w:rFonts w:ascii="Consolas" w:hAnsi="Consolas" w:cs="Consolas"/>
+          <w:sz w:val="19"/>
+          <w:szCs w:val="19"/>
+          <w:highlight w:val="white"/>
+        </w:rPr>
+        <w:t>nopete</w:t>
+      </w:r>
+      <w:proofErr w:type="spellEnd"/>
+    </w:p>
+    <w:p>
+      <w:pPr>
+        <w:autoSpaceDE w:val="0"/>
+        <w:autoSpaceDN w:val="0"/>
+        <w:adjustRightInd w:val="0"/>
+        <w:spacing w:after="0" w:line="240" w:lineRule="auto"/>
+        <w:ind w:left="1134"/>
+        <w:rPr>
+          <w:rFonts w:ascii="Consolas" w:hAnsi="Consolas" w:cs="Consolas"/>
+          <w:sz w:val="19"/>
+          <w:szCs w:val="19"/>
+          <w:highlight w:val="white"/>
+        </w:rPr>
+      </w:pPr>
+      <w:r>
+        <w:rPr>
+          <w:rFonts w:ascii="Consolas" w:hAnsi="Consolas" w:cs="Consolas"/>
+          <w:sz w:val="19"/>
+          <w:szCs w:val="19"/>
+          <w:highlight w:val="white"/>
+        </w:rPr>
+        <w:t>-</w:t>
+      </w:r>
+      <w:proofErr w:type="spellStart"/>
+      <w:r>
+        <w:rPr>
+          <w:rFonts w:ascii="Consolas" w:hAnsi="Consolas" w:cs="Consolas"/>
+          <w:sz w:val="19"/>
+          <w:szCs w:val="19"/>
+          <w:highlight w:val="white"/>
+        </w:rPr>
+        <w:t>noassert</w:t>
+      </w:r>
+      <w:proofErr w:type="spellEnd"/>
+    </w:p>
+    <w:p>
+      <w:pPr>
+        <w:autoSpaceDE w:val="0"/>
+        <w:autoSpaceDN w:val="0"/>
+        <w:adjustRightInd w:val="0"/>
+        <w:spacing w:after="0" w:line="240" w:lineRule="auto"/>
+        <w:ind w:left="1134"/>
+        <w:rPr>
+          <w:rFonts w:ascii="Consolas" w:hAnsi="Consolas" w:cs="Consolas"/>
+          <w:sz w:val="19"/>
+          <w:szCs w:val="19"/>
+          <w:highlight w:val="white"/>
+        </w:rPr>
+      </w:pPr>
+      <w:r>
+        <w:rPr>
+          <w:rFonts w:ascii="Consolas" w:hAnsi="Consolas" w:cs="Consolas"/>
+          <w:sz w:val="19"/>
+          <w:szCs w:val="19"/>
+          <w:highlight w:val="white"/>
+        </w:rPr>
+        <w:t>-</w:t>
+      </w:r>
+      <w:proofErr w:type="spellStart"/>
+      <w:r>
+        <w:rPr>
+          <w:rFonts w:ascii="Consolas" w:hAnsi="Consolas" w:cs="Consolas"/>
+          <w:sz w:val="19"/>
+          <w:szCs w:val="19"/>
+          <w:highlight w:val="white"/>
+        </w:rPr>
+        <w:t>nowarning</w:t>
+      </w:r>
+      <w:proofErr w:type="spellEnd"/>
+    </w:p>
+    <w:p>
+      <w:pPr>
+        <w:autoSpaceDE w:val="0"/>
+        <w:autoSpaceDN w:val="0"/>
+        <w:adjustRightInd w:val="0"/>
+        <w:spacing w:after="0" w:line="240" w:lineRule="auto"/>
+        <w:ind w:left="1134"/>
+        <w:rPr>
+          <w:rFonts w:ascii="Consolas" w:hAnsi="Consolas" w:cs="Consolas"/>
+          <w:sz w:val="19"/>
+          <w:szCs w:val="19"/>
+          <w:highlight w:val="white"/>
+        </w:rPr>
+      </w:pPr>
+      <w:r>
+        <w:rPr>
+          <w:rFonts w:ascii="Consolas" w:hAnsi="Consolas" w:cs="Consolas"/>
+          <w:sz w:val="19"/>
+          <w:szCs w:val="19"/>
+          <w:highlight w:val="white"/>
+        </w:rPr>
+        <w:t>-</w:t>
+      </w:r>
+      <w:proofErr w:type="spellStart"/>
+      <w:r>
+        <w:rPr>
+          <w:rFonts w:ascii="Consolas" w:hAnsi="Consolas" w:cs="Consolas"/>
+          <w:sz w:val="19"/>
+          <w:szCs w:val="19"/>
+          <w:highlight w:val="white"/>
+        </w:rPr>
+        <w:t>hardcrash</w:t>
+      </w:r>
+      <w:proofErr w:type="spellEnd"/>
+    </w:p>
+    <w:p>
+      <w:pPr>
+        <w:autoSpaceDE w:val="0"/>
+        <w:autoSpaceDN w:val="0"/>
+        <w:adjustRightInd w:val="0"/>
+        <w:spacing w:after="0" w:line="240" w:lineRule="auto"/>
+        <w:ind w:left="1134"/>
+        <w:rPr>
+          <w:rFonts w:ascii="Consolas" w:hAnsi="Consolas" w:cs="Consolas"/>
+          <w:sz w:val="19"/>
+          <w:szCs w:val="19"/>
+          <w:highlight w:val="white"/>
+        </w:rPr>
+      </w:pPr>
+      <w:r>
+        <w:rPr>
+          <w:rFonts w:ascii="Consolas" w:hAnsi="Consolas" w:cs="Consolas"/>
+          <w:sz w:val="19"/>
+          <w:szCs w:val="19"/>
+          <w:highlight w:val="white"/>
+        </w:rPr>
+        <w:t>-</w:t>
+      </w:r>
+      <w:proofErr w:type="spellStart"/>
+      <w:r>
+        <w:rPr>
+          <w:rFonts w:ascii="Consolas" w:hAnsi="Consolas" w:cs="Consolas"/>
+          <w:sz w:val="19"/>
+          <w:szCs w:val="19"/>
+          <w:highlight w:val="white"/>
+        </w:rPr>
+        <w:t>resetpilots</w:t>
+      </w:r>
+      <w:proofErr w:type="spellEnd"/>
+    </w:p>
+    <w:p>
+      <w:pPr>
+        <w:autoSpaceDE w:val="0"/>
+        <w:autoSpaceDN w:val="0"/>
+        <w:adjustRightInd w:val="0"/>
+        <w:spacing w:after="0" w:line="240" w:lineRule="auto"/>
+        <w:ind w:left="1134"/>
+        <w:rPr>
+          <w:rFonts w:ascii="Consolas" w:hAnsi="Consolas" w:cs="Consolas"/>
+          <w:sz w:val="19"/>
+          <w:szCs w:val="19"/>
+          <w:highlight w:val="white"/>
+        </w:rPr>
+      </w:pPr>
+      <w:r>
+        <w:rPr>
+          <w:rFonts w:ascii="Consolas" w:hAnsi="Consolas" w:cs="Consolas"/>
+          <w:sz w:val="19"/>
+          <w:szCs w:val="19"/>
+          <w:highlight w:val="white"/>
+        </w:rPr>
+        <w:t>-</w:t>
+      </w:r>
+      <w:proofErr w:type="spellStart"/>
+      <w:r>
+        <w:rPr>
+          <w:rFonts w:ascii="Consolas" w:hAnsi="Consolas" w:cs="Consolas"/>
+          <w:sz w:val="19"/>
+          <w:szCs w:val="19"/>
+          <w:highlight w:val="white"/>
+        </w:rPr>
+        <w:t>tacedit</w:t>
+      </w:r>
+      <w:proofErr w:type="spellEnd"/>
+    </w:p>
+    <w:p>
+      <w:pPr>
+        <w:autoSpaceDE w:val="0"/>
+        <w:autoSpaceDN w:val="0"/>
+        <w:adjustRightInd w:val="0"/>
+        <w:spacing w:after="0" w:line="240" w:lineRule="auto"/>
+        <w:ind w:left="1134"/>
+        <w:rPr>
+          <w:rFonts w:ascii="Consolas" w:hAnsi="Consolas" w:cs="Consolas"/>
+          <w:sz w:val="19"/>
+          <w:szCs w:val="19"/>
+          <w:highlight w:val="white"/>
+        </w:rPr>
+      </w:pPr>
+      <w:r>
+        <w:rPr>
+          <w:rFonts w:ascii="Consolas" w:hAnsi="Consolas" w:cs="Consolas"/>
+          <w:sz w:val="19"/>
+          <w:szCs w:val="19"/>
+          <w:highlight w:val="white"/>
+        </w:rPr>
+        <w:t>-</w:t>
+      </w:r>
+      <w:proofErr w:type="spellStart"/>
+      <w:r>
+        <w:rPr>
+          <w:rFonts w:ascii="Consolas" w:hAnsi="Consolas" w:cs="Consolas"/>
+          <w:sz w:val="19"/>
+          <w:szCs w:val="19"/>
+          <w:highlight w:val="white"/>
+        </w:rPr>
+        <w:t>norsc</w:t>
+      </w:r>
+      <w:proofErr w:type="spellEnd"/>
+    </w:p>
+    <w:p>
+      <w:pPr>
+        <w:autoSpaceDE w:val="0"/>
+        <w:autoSpaceDN w:val="0"/>
+        <w:adjustRightInd w:val="0"/>
+        <w:spacing w:after="0" w:line="240" w:lineRule="auto"/>
+        <w:ind w:left="1134"/>
+        <w:rPr>
+          <w:rFonts w:ascii="Consolas" w:hAnsi="Consolas" w:cs="Consolas"/>
+          <w:sz w:val="19"/>
+          <w:szCs w:val="19"/>
+          <w:highlight w:val="white"/>
+        </w:rPr>
+      </w:pPr>
+      <w:r>
+        <w:rPr>
+          <w:rFonts w:ascii="Consolas" w:hAnsi="Consolas" w:cs="Consolas"/>
+          <w:sz w:val="19"/>
+          <w:szCs w:val="19"/>
+          <w:highlight w:val="white"/>
+        </w:rPr>
+        <w:t>-</w:t>
+      </w:r>
+      <w:proofErr w:type="spellStart"/>
+      <w:r>
+        <w:rPr>
+          <w:rFonts w:ascii="Consolas" w:hAnsi="Consolas" w:cs="Consolas"/>
+          <w:sz w:val="19"/>
+          <w:szCs w:val="19"/>
+          <w:highlight w:val="white"/>
+        </w:rPr>
+        <w:t>usersc</w:t>
+      </w:r>
+      <w:proofErr w:type="spellEnd"/>
+    </w:p>
+    <w:p>
+      <w:pPr>
+        <w:autoSpaceDE w:val="0"/>
+        <w:autoSpaceDN w:val="0"/>
+        <w:adjustRightInd w:val="0"/>
+        <w:spacing w:after="0" w:line="240" w:lineRule="auto"/>
+        <w:ind w:left="1134"/>
+        <w:rPr>
+          <w:rFonts w:ascii="Consolas" w:hAnsi="Consolas" w:cs="Consolas"/>
+          <w:sz w:val="19"/>
+          <w:szCs w:val="19"/>
+          <w:highlight w:val="white"/>
+        </w:rPr>
+      </w:pPr>
+      <w:r>
+        <w:rPr>
+          <w:rFonts w:ascii="Consolas" w:hAnsi="Consolas" w:cs="Consolas"/>
+          <w:sz w:val="19"/>
+          <w:szCs w:val="19"/>
+          <w:highlight w:val="white"/>
+        </w:rPr>
+        <w:t>-</w:t>
+      </w:r>
+      <w:proofErr w:type="spellStart"/>
+      <w:proofErr w:type="gramStart"/>
+      <w:r>
+        <w:rPr>
+          <w:rFonts w:ascii="Consolas" w:hAnsi="Consolas" w:cs="Consolas"/>
+          <w:sz w:val="19"/>
+          <w:szCs w:val="19"/>
+          <w:highlight w:val="white"/>
+        </w:rPr>
+        <w:t>nomovie</w:t>
+      </w:r>
+      <w:proofErr w:type="spellEnd"/>
+      <w:r>
+        <w:rPr>
+          <w:rFonts w:ascii="Consolas" w:hAnsi="Consolas" w:cs="Consolas"/>
+          <w:sz w:val="19"/>
+          <w:szCs w:val="19"/>
+          <w:highlight w:val="white"/>
+        </w:rPr>
+        <w:t xml:space="preserve">  Disable</w:t>
+      </w:r>
+      <w:proofErr w:type="gramEnd"/>
+      <w:r>
+        <w:rPr>
+          <w:rFonts w:ascii="Consolas" w:hAnsi="Consolas" w:cs="Consolas"/>
+          <w:sz w:val="19"/>
+          <w:szCs w:val="19"/>
+          <w:highlight w:val="white"/>
+        </w:rPr>
+        <w:t xml:space="preserve"> playback of the intro movie.</w:t>
+      </w:r>
+    </w:p>
+    <w:p>
+      <w:pPr>
+        <w:autoSpaceDE w:val="0"/>
+        <w:autoSpaceDN w:val="0"/>
+        <w:adjustRightInd w:val="0"/>
+        <w:spacing w:after="0" w:line="240" w:lineRule="auto"/>
+        <w:ind w:left="1134"/>
+        <w:rPr>
+          <w:rFonts w:ascii="Consolas" w:hAnsi="Consolas" w:cs="Consolas"/>
+          <w:sz w:val="19"/>
+          <w:szCs w:val="19"/>
+          <w:highlight w:val="white"/>
+        </w:rPr>
+      </w:pPr>
+      <w:r>
+        <w:rPr>
+          <w:rFonts w:ascii="Consolas" w:hAnsi="Consolas" w:cs="Consolas"/>
+          <w:sz w:val="19"/>
+          <w:szCs w:val="19"/>
+          <w:highlight w:val="white"/>
+        </w:rPr>
+        <w:t>-</w:t>
+      </w:r>
+      <w:proofErr w:type="spellStart"/>
+      <w:r>
+        <w:rPr>
+          <w:rFonts w:ascii="Consolas" w:hAnsi="Consolas" w:cs="Consolas"/>
+          <w:sz w:val="19"/>
+          <w:szCs w:val="19"/>
+          <w:highlight w:val="white"/>
+        </w:rPr>
+        <w:t>noUIcomms</w:t>
+      </w:r>
+      <w:proofErr w:type="spellEnd"/>
     </w:p>
     <w:p>
       <w:pPr>
@@ -892,32 +1101,54 @@
           <w:szCs w:val="19"/>
           <w:highlight w:val="white"/>
         </w:rPr>
-        <w:t>-noloader</w:t>
-      </w:r>
-    </w:p>
-    <w:p>
-      <w:pPr>
-        <w:autoSpaceDE w:val="0"/>
-        <w:autoSpaceDN w:val="0"/>
-        <w:adjustRightInd w:val="0"/>
-        <w:spacing w:after="0" w:line="240" w:lineRule="auto"/>
-        <w:ind w:left="1134"/>
-        <w:rPr>
-          <w:rFonts w:ascii="Consolas" w:hAnsi="Consolas" w:cs="Consolas"/>
-          <w:sz w:val="19"/>
-          <w:szCs w:val="19"/>
-          <w:highlight w:val="white"/>
-        </w:rPr>
-      </w:pPr>
-      <w:r>
-        <w:rPr>
-          <w:rFonts w:ascii="Consolas" w:hAnsi="Consolas" w:cs="Consolas"/>
-          <w:sz w:val="19"/>
-          <w:szCs w:val="19"/>
-          <w:highlight w:val="white"/>
-        </w:rPr>
-        <w:t>-campinput</w:t>
-      </w:r>
+        <w:t>-</w:t>
+      </w:r>
+      <w:proofErr w:type="spellStart"/>
+      <w:r>
+        <w:rPr>
+          <w:rFonts w:ascii="Consolas" w:hAnsi="Consolas" w:cs="Consolas"/>
+          <w:sz w:val="19"/>
+          <w:szCs w:val="19"/>
+          <w:highlight w:val="white"/>
+        </w:rPr>
+        <w:t>noloader</w:t>
+      </w:r>
+      <w:proofErr w:type="spellEnd"/>
+    </w:p>
+    <w:p>
+      <w:pPr>
+        <w:autoSpaceDE w:val="0"/>
+        <w:autoSpaceDN w:val="0"/>
+        <w:adjustRightInd w:val="0"/>
+        <w:spacing w:after="0" w:line="240" w:lineRule="auto"/>
+        <w:ind w:left="1134"/>
+        <w:rPr>
+          <w:rFonts w:ascii="Consolas" w:hAnsi="Consolas" w:cs="Consolas"/>
+          <w:sz w:val="19"/>
+          <w:szCs w:val="19"/>
+          <w:highlight w:val="white"/>
+        </w:rPr>
+      </w:pPr>
+      <w:r>
+        <w:rPr>
+          <w:rFonts w:ascii="Consolas" w:hAnsi="Consolas" w:cs="Consolas"/>
+          <w:sz w:val="19"/>
+          <w:szCs w:val="19"/>
+          <w:highlight w:val="white"/>
+        </w:rPr>
+        <w:t>-</w:t>
+      </w:r>
+      <w:proofErr w:type="spellStart"/>
+      <w:r>
+        <w:rPr>
+          <w:rFonts w:ascii="Consolas" w:hAnsi="Consolas" w:cs="Consolas"/>
+          <w:sz w:val="19"/>
+          <w:szCs w:val="19"/>
+          <w:highlight w:val="white"/>
+        </w:rPr>
+        <w:t>campinput</w:t>
+      </w:r>
+      <w:proofErr w:type="spellEnd"/>
     </w:p>
     <w:p>
       <w:pPr>
@@ -966,6 +1197,7 @@
         </w:rPr>
         <w:t>-</w:t>
       </w:r>
+      <w:proofErr w:type="spellStart"/>
       <w:r>
         <w:rPr>
           <w:rFonts w:ascii="Consolas" w:hAnsi="Consolas" w:cs="Consolas"/>
@@ -975,6 +1207,7 @@
         </w:rPr>
         <w:t>urview</w:t>
       </w:r>
+      <w:proofErr w:type="spellEnd"/>
     </w:p>
     <w:p>
       <w:pPr>
@@ -1069,32 +1302,54 @@
           <w:szCs w:val="19"/>
           <w:highlight w:val="white"/>
         </w:rPr>
-        <w:t>-hostidx</w:t>
-      </w:r>
-    </w:p>
-    <w:p>
-      <w:pPr>
-        <w:autoSpaceDE w:val="0"/>
-        <w:autoSpaceDN w:val="0"/>
-        <w:adjustRightInd w:val="0"/>
-        <w:spacing w:after="0" w:line="240" w:lineRule="auto"/>
-        <w:ind w:left="1134"/>
-        <w:rPr>
-          <w:rFonts w:ascii="Consolas" w:hAnsi="Consolas" w:cs="Consolas"/>
-          <w:sz w:val="19"/>
-          <w:szCs w:val="19"/>
-          <w:highlight w:val="white"/>
-        </w:rPr>
-      </w:pPr>
-      <w:r>
-        <w:rPr>
-          <w:rFonts w:ascii="Consolas" w:hAnsi="Consolas" w:cs="Consolas"/>
-          <w:sz w:val="19"/>
-          <w:szCs w:val="19"/>
-          <w:highlight w:val="white"/>
-        </w:rPr>
-        <w:t>-hostid</w:t>
-      </w:r>
+        <w:t>-</w:t>
+      </w:r>
+      <w:proofErr w:type="spellStart"/>
+      <w:r>
+        <w:rPr>
+          <w:rFonts w:ascii="Consolas" w:hAnsi="Consolas" w:cs="Consolas"/>
+          <w:sz w:val="19"/>
+          <w:szCs w:val="19"/>
+          <w:highlight w:val="white"/>
+        </w:rPr>
+        <w:t>hostidx</w:t>
+      </w:r>
+      <w:proofErr w:type="spellEnd"/>
+    </w:p>
+    <w:p>
+      <w:pPr>
+        <w:autoSpaceDE w:val="0"/>
+        <w:autoSpaceDN w:val="0"/>
+        <w:adjustRightInd w:val="0"/>
+        <w:spacing w:after="0" w:line="240" w:lineRule="auto"/>
+        <w:ind w:left="1134"/>
+        <w:rPr>
+          <w:rFonts w:ascii="Consolas" w:hAnsi="Consolas" w:cs="Consolas"/>
+          <w:sz w:val="19"/>
+          <w:szCs w:val="19"/>
+          <w:highlight w:val="white"/>
+        </w:rPr>
+      </w:pPr>
+      <w:r>
+        <w:rPr>
+          <w:rFonts w:ascii="Consolas" w:hAnsi="Consolas" w:cs="Consolas"/>
+          <w:sz w:val="19"/>
+          <w:szCs w:val="19"/>
+          <w:highlight w:val="white"/>
+        </w:rPr>
+        <w:t>-</w:t>
+      </w:r>
+      <w:proofErr w:type="spellStart"/>
+      <w:r>
+        <w:rPr>
+          <w:rFonts w:ascii="Consolas" w:hAnsi="Consolas" w:cs="Consolas"/>
+          <w:sz w:val="19"/>
+          <w:szCs w:val="19"/>
+          <w:highlight w:val="white"/>
+        </w:rPr>
+        <w:t>hostid</w:t>
+      </w:r>
+      <w:proofErr w:type="spellEnd"/>
     </w:p>
     <w:p>
       <w:pPr>
@@ -1165,8 +1420,19 @@
           <w:szCs w:val="19"/>
           <w:highlight w:val="white"/>
         </w:rPr>
-        <w:t>-nomono</w:t>
-      </w:r>
+        <w:t>-</w:t>
+      </w:r>
+      <w:proofErr w:type="spellStart"/>
+      <w:r>
+        <w:rPr>
+          <w:rFonts w:ascii="Consolas" w:hAnsi="Consolas" w:cs="Consolas"/>
+          <w:sz w:val="19"/>
+          <w:szCs w:val="19"/>
+          <w:highlight w:val="white"/>
+        </w:rPr>
+        <w:t>nomono</w:t>
+      </w:r>
+      <w:proofErr w:type="spellEnd"/>
     </w:p>
     <w:p>
       <w:pPr>
@@ -1237,32 +1503,54 @@
           <w:szCs w:val="19"/>
           <w:highlight w:val="white"/>
         </w:rPr>
-        <w:t>-mtu</w:t>
-      </w:r>
-    </w:p>
-    <w:p>
-      <w:pPr>
-        <w:autoSpaceDE w:val="0"/>
-        <w:autoSpaceDN w:val="0"/>
-        <w:adjustRightInd w:val="0"/>
-        <w:spacing w:after="0" w:line="240" w:lineRule="auto"/>
-        <w:ind w:left="1134"/>
-        <w:rPr>
-          <w:rFonts w:ascii="Consolas" w:hAnsi="Consolas" w:cs="Consolas"/>
-          <w:sz w:val="19"/>
-          <w:szCs w:val="19"/>
-          <w:highlight w:val="white"/>
-        </w:rPr>
-      </w:pPr>
-      <w:r>
-        <w:rPr>
-          <w:rFonts w:ascii="Consolas" w:hAnsi="Consolas" w:cs="Consolas"/>
-          <w:sz w:val="19"/>
-          <w:szCs w:val="19"/>
-          <w:highlight w:val="white"/>
-        </w:rPr>
-        <w:t>-ef</w:t>
-      </w:r>
+        <w:t>-</w:t>
+      </w:r>
+      <w:proofErr w:type="spellStart"/>
+      <w:r>
+        <w:rPr>
+          <w:rFonts w:ascii="Consolas" w:hAnsi="Consolas" w:cs="Consolas"/>
+          <w:sz w:val="19"/>
+          <w:szCs w:val="19"/>
+          <w:highlight w:val="white"/>
+        </w:rPr>
+        <w:t>mtu</w:t>
+      </w:r>
+      <w:proofErr w:type="spellEnd"/>
+    </w:p>
+    <w:p>
+      <w:pPr>
+        <w:autoSpaceDE w:val="0"/>
+        <w:autoSpaceDN w:val="0"/>
+        <w:adjustRightInd w:val="0"/>
+        <w:spacing w:after="0" w:line="240" w:lineRule="auto"/>
+        <w:ind w:left="1134"/>
+        <w:rPr>
+          <w:rFonts w:ascii="Consolas" w:hAnsi="Consolas" w:cs="Consolas"/>
+          <w:sz w:val="19"/>
+          <w:szCs w:val="19"/>
+          <w:highlight w:val="white"/>
+        </w:rPr>
+      </w:pPr>
+      <w:r>
+        <w:rPr>
+          <w:rFonts w:ascii="Consolas" w:hAnsi="Consolas" w:cs="Consolas"/>
+          <w:sz w:val="19"/>
+          <w:szCs w:val="19"/>
+          <w:highlight w:val="white"/>
+        </w:rPr>
+        <w:t>-</w:t>
+      </w:r>
+      <w:proofErr w:type="spellStart"/>
+      <w:r>
+        <w:rPr>
+          <w:rFonts w:ascii="Consolas" w:hAnsi="Consolas" w:cs="Consolas"/>
+          <w:sz w:val="19"/>
+          <w:szCs w:val="19"/>
+          <w:highlight w:val="white"/>
+        </w:rPr>
+        <w:t>ef</w:t>
+      </w:r>
+      <w:proofErr w:type="spellEnd"/>
     </w:p>
     <w:p>
       <w:pPr>
@@ -1288,6 +1576,7 @@
         <w:lastRenderedPageBreak/>
         <w:t>-</w:t>
       </w:r>
+      <w:proofErr w:type="spellStart"/>
       <w:r>
         <w:rPr>
           <w:rFonts w:ascii="Consolas" w:hAnsi="Consolas" w:cs="Consolas"/>
@@ -1297,6 +1586,7 @@
         </w:rPr>
         <w:t>ip</w:t>
       </w:r>
+      <w:proofErr w:type="spellEnd"/>
     </w:p>
     <w:p>
       <w:pPr>
@@ -1343,32 +1633,54 @@
           <w:szCs w:val="19"/>
           <w:highlight w:val="white"/>
         </w:rPr>
-        <w:t>-notnl</w:t>
-      </w:r>
-    </w:p>
-    <w:p>
-      <w:pPr>
-        <w:autoSpaceDE w:val="0"/>
-        <w:autoSpaceDN w:val="0"/>
-        <w:adjustRightInd w:val="0"/>
-        <w:spacing w:after="0" w:line="240" w:lineRule="auto"/>
-        <w:ind w:left="1134"/>
-        <w:rPr>
-          <w:rFonts w:ascii="Consolas" w:hAnsi="Consolas" w:cs="Consolas"/>
-          <w:sz w:val="19"/>
-          <w:szCs w:val="19"/>
-          <w:highlight w:val="white"/>
-        </w:rPr>
-      </w:pPr>
-      <w:r>
-        <w:rPr>
-          <w:rFonts w:ascii="Consolas" w:hAnsi="Consolas" w:cs="Consolas"/>
-          <w:sz w:val="19"/>
-          <w:szCs w:val="19"/>
-          <w:highlight w:val="white"/>
-        </w:rPr>
-        <w:t>-lgbk</w:t>
-      </w:r>
+        <w:t>-</w:t>
+      </w:r>
+      <w:proofErr w:type="spellStart"/>
+      <w:r>
+        <w:rPr>
+          <w:rFonts w:ascii="Consolas" w:hAnsi="Consolas" w:cs="Consolas"/>
+          <w:sz w:val="19"/>
+          <w:szCs w:val="19"/>
+          <w:highlight w:val="white"/>
+        </w:rPr>
+        <w:t>notnl</w:t>
+      </w:r>
+      <w:proofErr w:type="spellEnd"/>
+    </w:p>
+    <w:p>
+      <w:pPr>
+        <w:autoSpaceDE w:val="0"/>
+        <w:autoSpaceDN w:val="0"/>
+        <w:adjustRightInd w:val="0"/>
+        <w:spacing w:after="0" w:line="240" w:lineRule="auto"/>
+        <w:ind w:left="1134"/>
+        <w:rPr>
+          <w:rFonts w:ascii="Consolas" w:hAnsi="Consolas" w:cs="Consolas"/>
+          <w:sz w:val="19"/>
+          <w:szCs w:val="19"/>
+          <w:highlight w:val="white"/>
+        </w:rPr>
+      </w:pPr>
+      <w:r>
+        <w:rPr>
+          <w:rFonts w:ascii="Consolas" w:hAnsi="Consolas" w:cs="Consolas"/>
+          <w:sz w:val="19"/>
+          <w:szCs w:val="19"/>
+          <w:highlight w:val="white"/>
+        </w:rPr>
+        <w:t>-</w:t>
+      </w:r>
+      <w:proofErr w:type="spellStart"/>
+      <w:r>
+        <w:rPr>
+          <w:rFonts w:ascii="Consolas" w:hAnsi="Consolas" w:cs="Consolas"/>
+          <w:sz w:val="19"/>
+          <w:szCs w:val="19"/>
+          <w:highlight w:val="white"/>
+        </w:rPr>
+        <w:t>lgbk</w:t>
+      </w:r>
+      <w:proofErr w:type="spellEnd"/>
     </w:p>
     <w:p>
       <w:pPr>
@@ -1415,106 +1727,183 @@
           <w:szCs w:val="19"/>
           <w:highlight w:val="white"/>
         </w:rPr>
-        <w:t>-enumswdev</w:t>
-      </w:r>
-    </w:p>
-    <w:p>
-      <w:pPr>
-        <w:autoSpaceDE w:val="0"/>
-        <w:autoSpaceDN w:val="0"/>
-        <w:adjustRightInd w:val="0"/>
-        <w:spacing w:after="0" w:line="240" w:lineRule="auto"/>
-        <w:ind w:left="1134"/>
-        <w:rPr>
-          <w:rFonts w:ascii="Consolas" w:hAnsi="Consolas" w:cs="Consolas"/>
-          <w:sz w:val="19"/>
-          <w:szCs w:val="19"/>
-          <w:highlight w:val="white"/>
-        </w:rPr>
-      </w:pPr>
-      <w:r>
-        <w:rPr>
-          <w:rFonts w:ascii="Consolas" w:hAnsi="Consolas" w:cs="Consolas"/>
-          <w:sz w:val="19"/>
-          <w:szCs w:val="19"/>
-          <w:highlight w:val="white"/>
-        </w:rPr>
-        <w:t>-nocockpitverifier</w:t>
-      </w:r>
-      <w:r>
-        <w:rPr>
-          <w:rFonts w:ascii="Consolas" w:hAnsi="Consolas" w:cs="Consolas"/>
-          <w:sz w:val="19"/>
-          <w:szCs w:val="19"/>
-          <w:highlight w:val="white"/>
-        </w:rPr>
-        <w:t xml:space="preserve">  Disable the cockpit verifier.</w:t>
-      </w:r>
-    </w:p>
-    <w:p>
-      <w:pPr>
-        <w:autoSpaceDE w:val="0"/>
-        <w:autoSpaceDN w:val="0"/>
-        <w:adjustRightInd w:val="0"/>
-        <w:spacing w:after="0" w:line="240" w:lineRule="auto"/>
-        <w:ind w:left="1134"/>
-        <w:rPr>
-          <w:rFonts w:ascii="Consolas" w:hAnsi="Consolas" w:cs="Consolas"/>
-          <w:sz w:val="19"/>
-          <w:szCs w:val="19"/>
-          <w:highlight w:val="white"/>
-        </w:rPr>
-      </w:pPr>
-      <w:r>
-        <w:rPr>
-          <w:rFonts w:ascii="Consolas" w:hAnsi="Consolas" w:cs="Consolas"/>
-          <w:sz w:val="19"/>
-          <w:szCs w:val="19"/>
-          <w:highlight w:val="white"/>
-        </w:rPr>
-        <w:t>-nosoundtable</w:t>
-      </w:r>
-      <w:r>
-        <w:rPr>
-          <w:rFonts w:ascii="Consolas" w:hAnsi="Consolas" w:cs="Consolas"/>
-          <w:sz w:val="19"/>
-          <w:szCs w:val="19"/>
-          <w:highlight w:val="white"/>
-        </w:rPr>
-        <w:t xml:space="preserve">  Disable writing sound table to a file.</w:t>
-      </w:r>
-    </w:p>
-    <w:p>
-      <w:pPr>
-        <w:autoSpaceDE w:val="0"/>
-        <w:autoSpaceDN w:val="0"/>
-        <w:adjustRightInd w:val="0"/>
-        <w:spacing w:after="0" w:line="240" w:lineRule="auto"/>
-        <w:ind w:left="1134"/>
-        <w:rPr>
-          <w:rFonts w:ascii="Consolas" w:hAnsi="Consolas" w:cs="Consolas"/>
-          <w:sz w:val="19"/>
-          <w:szCs w:val="19"/>
-          <w:highlight w:val="white"/>
-        </w:rPr>
-      </w:pPr>
-      <w:r>
-        <w:rPr>
-          <w:rFonts w:ascii="Consolas" w:hAnsi="Consolas" w:cs="Consolas"/>
-          <w:sz w:val="19"/>
-          <w:szCs w:val="19"/>
-          <w:highlight w:val="white"/>
-        </w:rPr>
-        <w:t>-nomissiontable</w:t>
-      </w:r>
-      <w:r>
-        <w:rPr>
-          <w:rFonts w:ascii="Consolas" w:hAnsi="Consolas" w:cs="Consolas"/>
-          <w:sz w:val="19"/>
-          <w:szCs w:val="19"/>
-          <w:highlight w:val="white"/>
-        </w:rPr>
-        <w:t xml:space="preserve">  Disable writing mission table to a file.</w:t>
+        <w:t>-</w:t>
+      </w:r>
+      <w:proofErr w:type="spellStart"/>
+      <w:r>
+        <w:rPr>
+          <w:rFonts w:ascii="Consolas" w:hAnsi="Consolas" w:cs="Consolas"/>
+          <w:sz w:val="19"/>
+          <w:szCs w:val="19"/>
+          <w:highlight w:val="white"/>
+        </w:rPr>
+        <w:t>enumswdev</w:t>
+      </w:r>
+      <w:proofErr w:type="spellEnd"/>
+    </w:p>
+    <w:p>
+      <w:pPr>
+        <w:autoSpaceDE w:val="0"/>
+        <w:autoSpaceDN w:val="0"/>
+        <w:adjustRightInd w:val="0"/>
+        <w:spacing w:after="0" w:line="240" w:lineRule="auto"/>
+        <w:ind w:left="1134"/>
+        <w:rPr>
+          <w:rFonts w:ascii="Consolas" w:hAnsi="Consolas" w:cs="Consolas"/>
+          <w:sz w:val="19"/>
+          <w:szCs w:val="19"/>
+          <w:highlight w:val="white"/>
+        </w:rPr>
+      </w:pPr>
+      <w:r>
+        <w:rPr>
+          <w:rFonts w:ascii="Consolas" w:hAnsi="Consolas" w:cs="Consolas"/>
+          <w:sz w:val="19"/>
+          <w:szCs w:val="19"/>
+          <w:highlight w:val="white"/>
+        </w:rPr>
+        <w:t>-</w:t>
+      </w:r>
+      <w:proofErr w:type="spellStart"/>
+      <w:proofErr w:type="gramStart"/>
+      <w:r>
+        <w:rPr>
+          <w:rFonts w:ascii="Consolas" w:hAnsi="Consolas" w:cs="Consolas"/>
+          <w:sz w:val="19"/>
+          <w:szCs w:val="19"/>
+          <w:highlight w:val="white"/>
+        </w:rPr>
+        <w:t>nocockpitverifier</w:t>
+      </w:r>
+      <w:proofErr w:type="spellEnd"/>
+      <w:r>
+        <w:rPr>
+          <w:rFonts w:ascii="Consolas" w:hAnsi="Consolas" w:cs="Consolas"/>
+          <w:sz w:val="19"/>
+          <w:szCs w:val="19"/>
+          <w:highlight w:val="white"/>
+        </w:rPr>
+        <w:t xml:space="preserve">  Disable</w:t>
+      </w:r>
+      <w:proofErr w:type="gramEnd"/>
+      <w:r>
+        <w:rPr>
+          <w:rFonts w:ascii="Consolas" w:hAnsi="Consolas" w:cs="Consolas"/>
+          <w:sz w:val="19"/>
+          <w:szCs w:val="19"/>
+          <w:highlight w:val="white"/>
+        </w:rPr>
+        <w:t xml:space="preserve"> the cockpit verifier.</w:t>
+      </w:r>
+    </w:p>
+    <w:p>
+      <w:pPr>
+        <w:autoSpaceDE w:val="0"/>
+        <w:autoSpaceDN w:val="0"/>
+        <w:adjustRightInd w:val="0"/>
+        <w:spacing w:after="0" w:line="240" w:lineRule="auto"/>
+        <w:ind w:left="1134"/>
+        <w:rPr>
+          <w:rFonts w:ascii="Consolas" w:hAnsi="Consolas" w:cs="Consolas"/>
+          <w:sz w:val="19"/>
+          <w:szCs w:val="19"/>
+          <w:highlight w:val="white"/>
+        </w:rPr>
+      </w:pPr>
+      <w:r>
+        <w:rPr>
+          <w:rFonts w:ascii="Consolas" w:hAnsi="Consolas" w:cs="Consolas"/>
+          <w:sz w:val="19"/>
+          <w:szCs w:val="19"/>
+          <w:highlight w:val="white"/>
+        </w:rPr>
+        <w:t>-</w:t>
+      </w:r>
+      <w:proofErr w:type="spellStart"/>
+      <w:proofErr w:type="gramStart"/>
+      <w:r>
+        <w:rPr>
+          <w:rFonts w:ascii="Consolas" w:hAnsi="Consolas" w:cs="Consolas"/>
+          <w:sz w:val="19"/>
+          <w:szCs w:val="19"/>
+          <w:highlight w:val="white"/>
+        </w:rPr>
+        <w:t>nosoundtable</w:t>
+      </w:r>
+      <w:proofErr w:type="spellEnd"/>
+      <w:r>
+        <w:rPr>
+          <w:rFonts w:ascii="Consolas" w:hAnsi="Consolas" w:cs="Consolas"/>
+          <w:sz w:val="19"/>
+          <w:szCs w:val="19"/>
+          <w:highlight w:val="white"/>
+        </w:rPr>
+        <w:t xml:space="preserve">  Disable</w:t>
+      </w:r>
+      <w:proofErr w:type="gramEnd"/>
+      <w:r>
+        <w:rPr>
+          <w:rFonts w:ascii="Consolas" w:hAnsi="Consolas" w:cs="Consolas"/>
+          <w:sz w:val="19"/>
+          <w:szCs w:val="19"/>
+          <w:highlight w:val="white"/>
+        </w:rPr>
+        <w:t xml:space="preserve"> writing sound table to a file.</w:t>
+      </w:r>
+    </w:p>
+    <w:p>
+      <w:pPr>
+        <w:autoSpaceDE w:val="0"/>
+        <w:autoSpaceDN w:val="0"/>
+        <w:adjustRightInd w:val="0"/>
+        <w:spacing w:after="0" w:line="240" w:lineRule="auto"/>
+        <w:ind w:left="1134"/>
+        <w:rPr>
+          <w:rFonts w:ascii="Consolas" w:hAnsi="Consolas" w:cs="Consolas"/>
+          <w:sz w:val="19"/>
+          <w:szCs w:val="19"/>
+          <w:highlight w:val="white"/>
+        </w:rPr>
+      </w:pPr>
+      <w:r>
+        <w:rPr>
+          <w:rFonts w:ascii="Consolas" w:hAnsi="Consolas" w:cs="Consolas"/>
+          <w:sz w:val="19"/>
+          <w:szCs w:val="19"/>
+          <w:highlight w:val="white"/>
+        </w:rPr>
+        <w:t>-</w:t>
+      </w:r>
+      <w:proofErr w:type="spellStart"/>
+      <w:proofErr w:type="gramStart"/>
+      <w:r>
+        <w:rPr>
+          <w:rFonts w:ascii="Consolas" w:hAnsi="Consolas" w:cs="Consolas"/>
+          <w:sz w:val="19"/>
+          <w:szCs w:val="19"/>
+          <w:highlight w:val="white"/>
+        </w:rPr>
+        <w:t>nomissiontable</w:t>
+      </w:r>
+      <w:proofErr w:type="spellEnd"/>
+      <w:r>
+        <w:rPr>
+          <w:rFonts w:ascii="Consolas" w:hAnsi="Consolas" w:cs="Consolas"/>
+          <w:sz w:val="19"/>
+          <w:szCs w:val="19"/>
+          <w:highlight w:val="white"/>
+        </w:rPr>
+        <w:t xml:space="preserve">  Disable</w:t>
+      </w:r>
+      <w:proofErr w:type="gramEnd"/>
+      <w:r>
+        <w:rPr>
+          <w:rFonts w:ascii="Consolas" w:hAnsi="Consolas" w:cs="Consolas"/>
+          <w:sz w:val="19"/>
+          <w:szCs w:val="19"/>
+          <w:highlight w:val="white"/>
+        </w:rPr>
+        <w:t xml:space="preserve"> writing mission table to a file.</w:t>
       </w:r>
     </w:p>
     <w:p>
@@ -1600,8 +1989,101 @@
         </w:rPr>
         <w:t>To support AVX instruction set, the minimum OS is Windows 7 SP1.</w:t>
       </w:r>
+    </w:p>
+    <w:p>
+      <w:pPr>
+        <w:pStyle w:val="a3"/>
+        <w:numPr>
+          <w:ilvl w:val="0"/>
+          <w:numId w:val="1"/>
+        </w:numPr>
+        <w:autoSpaceDE w:val="0"/>
+        <w:autoSpaceDN w:val="0"/>
+        <w:adjustRightInd w:val="0"/>
+        <w:spacing w:after="0" w:line="240" w:lineRule="auto"/>
+        <w:rPr>
+          <w:rFonts w:ascii="Consolas" w:hAnsi="Consolas" w:cs="Consolas"/>
+          <w:sz w:val="19"/>
+          <w:szCs w:val="19"/>
+          <w:highlight w:val="white"/>
+        </w:rPr>
+      </w:pPr>
+      <w:r>
+        <w:rPr>
+          <w:rFonts w:ascii="Consolas" w:hAnsi="Consolas" w:cs="Consolas"/>
+          <w:sz w:val="19"/>
+          <w:szCs w:val="19"/>
+          <w:highlight w:val="white"/>
+        </w:rPr>
+        <w:t>Version display:</w:t>
+      </w:r>
+    </w:p>
+    <w:p>
+      <w:pPr>
+        <w:pStyle w:val="a3"/>
+        <w:numPr>
+          <w:ilvl w:val="1"/>
+          <w:numId w:val="1"/>
+        </w:numPr>
+        <w:autoSpaceDE w:val="0"/>
+        <w:autoSpaceDN w:val="0"/>
+        <w:adjustRightInd w:val="0"/>
+        <w:spacing w:after="0" w:line="240" w:lineRule="auto"/>
+        <w:rPr>
+          <w:rFonts w:ascii="Consolas" w:hAnsi="Consolas" w:cs="Consolas"/>
+          <w:sz w:val="19"/>
+          <w:szCs w:val="19"/>
+          <w:highlight w:val="white"/>
+        </w:rPr>
+      </w:pPr>
+      <w:r>
+        <w:rPr>
+          <w:rFonts w:ascii="Consolas" w:hAnsi="Consolas" w:cs="Consolas"/>
+          <w:sz w:val="19"/>
+          <w:szCs w:val="19"/>
+          <w:highlight w:val="white"/>
+        </w:rPr>
+        <w:t xml:space="preserve">Version and build number are no longer displayed in the 3D world using certain key callbacks. </w:t>
+      </w:r>
+    </w:p>
+    <w:p>
+      <w:pPr>
+        <w:pStyle w:val="a3"/>
+        <w:numPr>
+          <w:ilvl w:val="1"/>
+          <w:numId w:val="1"/>
+        </w:numPr>
+        <w:autoSpaceDE w:val="0"/>
+        <w:autoSpaceDN w:val="0"/>
+        <w:adjustRightInd w:val="0"/>
+        <w:spacing w:after="0" w:line="240" w:lineRule="auto"/>
+        <w:rPr>
+          <w:rFonts w:ascii="Consolas" w:hAnsi="Consolas" w:cs="Consolas"/>
+          <w:sz w:val="19"/>
+          <w:szCs w:val="19"/>
+          <w:highlight w:val="white"/>
+        </w:rPr>
+      </w:pPr>
+      <w:r>
+        <w:rPr>
+          <w:rFonts w:ascii="Consolas" w:hAnsi="Consolas" w:cs="Consolas"/>
+          <w:sz w:val="19"/>
+          <w:szCs w:val="19"/>
+          <w:highlight w:val="white"/>
+        </w:rPr>
+        <w:t>The version is only displaye</w:t>
+      </w:r>
       <w:bookmarkStart w:id="0" w:name="_GoBack"/>
       <w:bookmarkEnd w:id="0"/>
+      <w:r>
+        <w:rPr>
+          <w:rFonts w:ascii="Consolas" w:hAnsi="Consolas" w:cs="Consolas"/>
+          <w:sz w:val="19"/>
+          <w:szCs w:val="19"/>
+          <w:highlight w:val="white"/>
+        </w:rPr>
+        <w:t>d in the main UI screen.</w:t>
+      </w:r>
     </w:p>
     <w:sectPr>
       <w:pgSz w:w="12240" w:h="15840"/>

</xml_diff>